<commit_message>
changed google map address and added more test logs
</commit_message>
<xml_diff>
--- a/test-log/TestLog.docx
+++ b/test-log/TestLog.docx
@@ -29,6 +29,8 @@
         </w:rPr>
         <w:t>Test Log</w:t>
       </w:r>
+      <w:bookmarkStart w:id="0" w:name="_GoBack"/>
+      <w:bookmarkEnd w:id="0"/>
     </w:p>
     <w:tbl>
       <w:tblPr>
@@ -1402,6 +1404,9 @@
         </w:tc>
       </w:tr>
       <w:tr>
+        <w:trPr>
+          <w:trHeight w:val="643"/>
+        </w:trPr>
         <w:tc>
           <w:tcPr>
             <w:tcW w:w="593" w:type="dxa"/>
@@ -1421,7 +1426,13 @@
           </w:tcPr>
           <w:p>
             <w:r>
-              <w:t>Does google map show correct address</w:t>
+              <w:t>Does G</w:t>
+            </w:r>
+            <w:r>
+              <w:t xml:space="preserve">oogle map </w:t>
+            </w:r>
+            <w:r>
+              <w:t>display correctly</w:t>
             </w:r>
           </w:p>
         </w:tc>
@@ -1431,7 +1442,10 @@
           </w:tcPr>
           <w:p>
             <w:r>
-              <w:t xml:space="preserve">Google map should show the address of the university </w:t>
+              <w:t>G</w:t>
+            </w:r>
+            <w:r>
+              <w:t>oogle map should display in the contact page</w:t>
             </w:r>
           </w:p>
         </w:tc>
@@ -1441,7 +1455,7 @@
           </w:tcPr>
           <w:p>
             <w:r>
-              <w:t xml:space="preserve">The map does indeed show the address of the university </w:t>
+              <w:t>The map does indeed display correctly in the contact page</w:t>
             </w:r>
           </w:p>
         </w:tc>
@@ -1465,8 +1479,6 @@
           <w:u w:val="single"/>
         </w:rPr>
       </w:pPr>
-      <w:bookmarkStart w:id="0" w:name="_GoBack"/>
-      <w:bookmarkEnd w:id="0"/>
     </w:p>
     <w:p>
       <w:pPr>

</xml_diff>

<commit_message>
added more test logs
</commit_message>
<xml_diff>
--- a/test-log/TestLog.docx
+++ b/test-log/TestLog.docx
@@ -29,8 +29,6 @@
         </w:rPr>
         <w:t>Test Log</w:t>
       </w:r>
-      <w:bookmarkStart w:id="0" w:name="_GoBack"/>
-      <w:bookmarkEnd w:id="0"/>
     </w:p>
     <w:tbl>
       <w:tblPr>
@@ -56,7 +54,7 @@
               <w:jc w:val="center"/>
             </w:pPr>
             <w:r>
-              <w:t>Test #</w:t>
+              <w:t xml:space="preserve">Test </w:t>
             </w:r>
           </w:p>
         </w:tc>
@@ -69,7 +67,7 @@
               <w:jc w:val="center"/>
             </w:pPr>
             <w:r>
-              <w:t>Test Name</w:t>
+              <w:t>What Is Being Tested</w:t>
             </w:r>
           </w:p>
         </w:tc>
@@ -133,14 +131,19 @@
           </w:tcPr>
           <w:p>
             <w:r>
-              <w:t xml:space="preserve">Testing Navigation bar </w:t>
-            </w:r>
-            <w:r>
-              <w:t xml:space="preserve">is </w:t>
-            </w:r>
-            <w:r>
-              <w:t>responsive</w:t>
-            </w:r>
+              <w:t>Does n</w:t>
+            </w:r>
+            <w:r>
+              <w:t xml:space="preserve">avigation bar </w:t>
+            </w:r>
+            <w:r>
+              <w:t>respond to screen size</w:t>
+            </w:r>
+            <w:r>
+              <w:t>?</w:t>
+            </w:r>
+            <w:bookmarkStart w:id="0" w:name="_GoBack"/>
+            <w:bookmarkEnd w:id="0"/>
           </w:p>
         </w:tc>
         <w:tc>
@@ -149,10 +152,19 @@
           </w:tcPr>
           <w:p>
             <w:r>
-              <w:t>Navigation bar to change style when screen is smaller</w:t>
-            </w:r>
-            <w:r>
-              <w:t>/larger</w:t>
+              <w:t>For the n</w:t>
+            </w:r>
+            <w:r>
+              <w:t xml:space="preserve">avigation bar to </w:t>
+            </w:r>
+            <w:r>
+              <w:t xml:space="preserve">be responsive to screen size and </w:t>
+            </w:r>
+            <w:r>
+              <w:t>cha</w:t>
+            </w:r>
+            <w:r>
+              <w:t>nge style when screen size is changed</w:t>
             </w:r>
           </w:p>
         </w:tc>
@@ -162,7 +174,10 @@
           </w:tcPr>
           <w:p>
             <w:r>
-              <w:t>The navigation bar changed style when screen changed size</w:t>
+              <w:t xml:space="preserve">The navigation bar </w:t>
+            </w:r>
+            <w:r>
+              <w:t>is certainly responsive and changes style when screen size is changed</w:t>
             </w:r>
           </w:p>
         </w:tc>
@@ -200,16 +215,40 @@
           </w:tcPr>
           <w:p>
             <w:r>
-              <w:t xml:space="preserve">Testing if </w:t>
-            </w:r>
-            <w:r>
-              <w:t>all button</w:t>
+              <w:t xml:space="preserve">Do </w:t>
+            </w:r>
+            <w:r>
+              <w:t>all</w:t>
+            </w:r>
+            <w:r>
+              <w:t xml:space="preserve"> the</w:t>
+            </w:r>
+            <w:r>
+              <w:t xml:space="preserve"> button</w:t>
             </w:r>
             <w:r>
               <w:t>s</w:t>
             </w:r>
             <w:r>
-              <w:t xml:space="preserve"> scroll to the appropriate sections</w:t>
+              <w:t xml:space="preserve"> </w:t>
+            </w:r>
+            <w:r>
+              <w:t xml:space="preserve">in the site </w:t>
+            </w:r>
+            <w:r>
+              <w:t xml:space="preserve">scroll to the </w:t>
+            </w:r>
+            <w:r>
+              <w:t>correct</w:t>
+            </w:r>
+            <w:r>
+              <w:t xml:space="preserve"> sections</w:t>
+            </w:r>
+            <w:r>
+              <w:t xml:space="preserve"> or go to the appropriate pages</w:t>
+            </w:r>
+            <w:r>
+              <w:t>?</w:t>
             </w:r>
           </w:p>
         </w:tc>
@@ -219,16 +258,40 @@
           </w:tcPr>
           <w:p>
             <w:r>
-              <w:t>For the scroll to take t</w:t>
-            </w:r>
-            <w:r>
-              <w:t xml:space="preserve">he user to correct section after clicking on </w:t>
+              <w:t>For all the buttons</w:t>
+            </w:r>
+            <w:r>
+              <w:t xml:space="preserve"> to take t</w:t>
+            </w:r>
+            <w:r>
+              <w:t xml:space="preserve">he user to </w:t>
             </w:r>
             <w:r>
               <w:t xml:space="preserve">the </w:t>
             </w:r>
             <w:r>
-              <w:t>button</w:t>
+              <w:t>correct</w:t>
+            </w:r>
+            <w:r>
+              <w:t xml:space="preserve"> </w:t>
+            </w:r>
+            <w:r>
+              <w:t xml:space="preserve">pages or </w:t>
+            </w:r>
+            <w:r>
+              <w:t>section</w:t>
+            </w:r>
+            <w:r>
+              <w:t>s</w:t>
+            </w:r>
+            <w:r>
+              <w:t xml:space="preserve"> after </w:t>
+            </w:r>
+            <w:r>
+              <w:t>they have</w:t>
+            </w:r>
+            <w:r>
+              <w:t xml:space="preserve"> been clicked</w:t>
             </w:r>
           </w:p>
         </w:tc>
@@ -238,13 +301,13 @@
           </w:tcPr>
           <w:p>
             <w:r>
-              <w:t xml:space="preserve">The scroll is working perfectly, and takes user to the correct sections when </w:t>
-            </w:r>
-            <w:r>
-              <w:t>button</w:t>
-            </w:r>
-            <w:r>
-              <w:t xml:space="preserve"> is clicked</w:t>
+              <w:t>All t</w:t>
+            </w:r>
+            <w:r>
+              <w:t xml:space="preserve">he </w:t>
+            </w:r>
+            <w:r>
+              <w:t>buttons do take the user to the correct pages and sections when they are clicked</w:t>
             </w:r>
           </w:p>
         </w:tc>
@@ -279,7 +342,7 @@
           </w:tcPr>
           <w:p>
             <w:r>
-              <w:t>Does button on about page work</w:t>
+              <w:t>Responsive layout</w:t>
             </w:r>
           </w:p>
         </w:tc>
@@ -289,7 +352,16 @@
           </w:tcPr>
           <w:p>
             <w:r>
-              <w:t>The user should be taken to courses page when button is clicked</w:t>
+              <w:t xml:space="preserve">The layout </w:t>
+            </w:r>
+            <w:r>
+              <w:t xml:space="preserve">on all pages </w:t>
+            </w:r>
+            <w:r>
+              <w:t xml:space="preserve">to be responsive and </w:t>
+            </w:r>
+            <w:r>
+              <w:t>change when screen size changes</w:t>
             </w:r>
           </w:p>
         </w:tc>
@@ -299,10 +371,25 @@
           </w:tcPr>
           <w:p>
             <w:r>
-              <w:t>The button does work as the user is taken to the courses</w:t>
-            </w:r>
-            <w:r>
-              <w:t xml:space="preserve"> page</w:t>
+              <w:t xml:space="preserve">The layout is </w:t>
+            </w:r>
+            <w:r>
+              <w:t xml:space="preserve">responsive and </w:t>
+            </w:r>
+            <w:r>
+              <w:t>all pages</w:t>
+            </w:r>
+            <w:r>
+              <w:t xml:space="preserve"> change</w:t>
+            </w:r>
+            <w:r>
+              <w:t xml:space="preserve"> </w:t>
+            </w:r>
+            <w:r>
+              <w:t xml:space="preserve">suitably depending on </w:t>
+            </w:r>
+            <w:r>
+              <w:t>screen size</w:t>
             </w:r>
           </w:p>
         </w:tc>
@@ -337,7 +424,25 @@
           </w:tcPr>
           <w:p>
             <w:r>
-              <w:t>Is the layout responsive when screen size is changed?</w:t>
+              <w:t>Does</w:t>
+            </w:r>
+            <w:r>
+              <w:t xml:space="preserve"> the</w:t>
+            </w:r>
+            <w:r>
+              <w:t xml:space="preserve"> </w:t>
+            </w:r>
+            <w:r>
+              <w:t xml:space="preserve">link to take user </w:t>
+            </w:r>
+            <w:r>
+              <w:t>to top</w:t>
+            </w:r>
+            <w:r>
+              <w:t xml:space="preserve"> of the page work</w:t>
+            </w:r>
+            <w:r>
+              <w:t>?</w:t>
             </w:r>
           </w:p>
         </w:tc>
@@ -347,13 +452,13 @@
           </w:tcPr>
           <w:p>
             <w:r>
-              <w:t xml:space="preserve">The layout </w:t>
-            </w:r>
-            <w:r>
-              <w:t xml:space="preserve">on all pages </w:t>
-            </w:r>
-            <w:r>
-              <w:t>should change when screen size changes</w:t>
+              <w:t xml:space="preserve">After clicking on the arrow icon on the bottom right of the page the user </w:t>
+            </w:r>
+            <w:r>
+              <w:t>shou</w:t>
+            </w:r>
+            <w:r>
+              <w:t>ld be taken back to top of page</w:t>
             </w:r>
           </w:p>
         </w:tc>
@@ -363,13 +468,7 @@
           </w:tcPr>
           <w:p>
             <w:r>
-              <w:t xml:space="preserve">The layout is indeed responsive and </w:t>
-            </w:r>
-            <w:r>
-              <w:t>all pages’ change</w:t>
-            </w:r>
-            <w:r>
-              <w:t xml:space="preserve"> depending on the screen size</w:t>
+              <w:t>The link does indeed work and the user is taken to top of the page when arrow is clicked, which is placed bottom right of all the pages</w:t>
             </w:r>
           </w:p>
         </w:tc>
@@ -404,13 +503,19 @@
           </w:tcPr>
           <w:p>
             <w:r>
-              <w:t>Does back to top</w:t>
-            </w:r>
-            <w:r>
-              <w:t xml:space="preserve"> link</w:t>
-            </w:r>
-            <w:r>
-              <w:t xml:space="preserve"> work</w:t>
+              <w:t>Testing</w:t>
+            </w:r>
+            <w:r>
+              <w:t xml:space="preserve"> </w:t>
+            </w:r>
+            <w:r>
+              <w:t xml:space="preserve">if </w:t>
+            </w:r>
+            <w:r>
+              <w:t>flex box in about page</w:t>
+            </w:r>
+            <w:r>
+              <w:t xml:space="preserve"> and courses page is responsive</w:t>
             </w:r>
           </w:p>
         </w:tc>
@@ -420,16 +525,10 @@
           </w:tcPr>
           <w:p>
             <w:r>
-              <w:t xml:space="preserve">The user should be taken to top of page when </w:t>
-            </w:r>
-            <w:r>
-              <w:t>back to top</w:t>
-            </w:r>
-            <w:r>
-              <w:t xml:space="preserve"> link</w:t>
-            </w:r>
-            <w:r>
-              <w:t xml:space="preserve"> is clicked</w:t>
+              <w:t>The flex box</w:t>
+            </w:r>
+            <w:r>
+              <w:t xml:space="preserve"> in the about page and courses page should change layout from being displayed horizontally when on a smaller screen to displaying in a row when screen is increased</w:t>
             </w:r>
           </w:p>
         </w:tc>
@@ -439,13 +538,7 @@
           </w:tcPr>
           <w:p>
             <w:r>
-              <w:t xml:space="preserve">The user is taken to top of page when </w:t>
-            </w:r>
-            <w:r>
-              <w:t>link</w:t>
-            </w:r>
-            <w:r>
-              <w:t xml:space="preserve"> is clicked</w:t>
+              <w:t>When screen size is small the flex box is displayed in a row and when screen size is increased the flex box changes its layout and displays horizontally</w:t>
             </w:r>
           </w:p>
         </w:tc>
@@ -480,10 +573,7 @@
           </w:tcPr>
           <w:p>
             <w:r>
-              <w:t>Does flex box in about page</w:t>
-            </w:r>
-            <w:r>
-              <w:t xml:space="preserve"> change layout appropriately when screen size is changed</w:t>
+              <w:t>Is slideshow working correctly?</w:t>
             </w:r>
           </w:p>
         </w:tc>
@@ -493,7 +583,7 @@
           </w:tcPr>
           <w:p>
             <w:r>
-              <w:t>The flex box layout should change when screen size is changed</w:t>
+              <w:t>The images in the slideshow should all easily display one at a time</w:t>
             </w:r>
           </w:p>
         </w:tc>
@@ -503,7 +593,7 @@
           </w:tcPr>
           <w:p>
             <w:r>
-              <w:t>The layout is in a row when screen size is small and in a column when screen size is medium or large</w:t>
+              <w:t>Slideshow is working how it should be and all images displaying appropriately</w:t>
             </w:r>
           </w:p>
         </w:tc>
@@ -538,10 +628,7 @@
           </w:tcPr>
           <w:p>
             <w:r>
-              <w:t>Does slideshow smoothly work</w:t>
-            </w:r>
-            <w:r>
-              <w:t xml:space="preserve"> on all pages</w:t>
+              <w:t xml:space="preserve">Are the images resizing appropriately </w:t>
             </w:r>
           </w:p>
         </w:tc>
@@ -551,10 +638,10 @@
           </w:tcPr>
           <w:p>
             <w:r>
-              <w:t>For the images to display appropriately and smoothly in the slideshow</w:t>
-            </w:r>
-            <w:r>
-              <w:t xml:space="preserve"> on all pages</w:t>
+              <w:t xml:space="preserve">The images </w:t>
+            </w:r>
+            <w:r>
+              <w:t>should resize depending on the screen size</w:t>
             </w:r>
           </w:p>
         </w:tc>
@@ -564,10 +651,10 @@
           </w:tcPr>
           <w:p>
             <w:r>
-              <w:t>The slideshow works and the images display one at a time and smoothly</w:t>
-            </w:r>
-            <w:r>
-              <w:t xml:space="preserve"> on all pages</w:t>
+              <w:t xml:space="preserve">The images </w:t>
+            </w:r>
+            <w:r>
+              <w:t xml:space="preserve">resize as they should when screen size is changed </w:t>
             </w:r>
           </w:p>
         </w:tc>
@@ -602,10 +689,10 @@
           </w:tcPr>
           <w:p>
             <w:r>
-              <w:t xml:space="preserve">Do all images </w:t>
-            </w:r>
-            <w:r>
-              <w:t>resize appropriately when screen is changed</w:t>
+              <w:t xml:space="preserve">Does </w:t>
+            </w:r>
+            <w:r>
+              <w:t>mobile navigation bar display the menu</w:t>
             </w:r>
           </w:p>
         </w:tc>
@@ -615,13 +702,7 @@
           </w:tcPr>
           <w:p>
             <w:r>
-              <w:t xml:space="preserve">The images need to resize appropriately depending </w:t>
-            </w:r>
-            <w:r>
-              <w:t xml:space="preserve">on </w:t>
-            </w:r>
-            <w:r>
-              <w:t xml:space="preserve">screen size </w:t>
+              <w:t>All the content in the mobile navigation bar should display when icon is clicked</w:t>
             </w:r>
           </w:p>
         </w:tc>
@@ -631,10 +712,7 @@
           </w:tcPr>
           <w:p>
             <w:r>
-              <w:t>The images do resize pe</w:t>
-            </w:r>
-            <w:r>
-              <w:t>rfectly when screen size is changed</w:t>
+              <w:t>The navigation bar does display all the content</w:t>
             </w:r>
           </w:p>
         </w:tc>
@@ -669,7 +747,7 @@
           </w:tcPr>
           <w:p>
             <w:r>
-              <w:t>Does dropdown menu work when clicked</w:t>
+              <w:t>Does link in footer work</w:t>
             </w:r>
           </w:p>
         </w:tc>
@@ -679,7 +757,10 @@
           </w:tcPr>
           <w:p>
             <w:r>
-              <w:t>The dropdown menu in the first navigation bar should display when clicked</w:t>
+              <w:t>The link in the footer sho</w:t>
+            </w:r>
+            <w:r>
+              <w:t xml:space="preserve">uld take the user to this websites sitemap </w:t>
             </w:r>
           </w:p>
         </w:tc>
@@ -689,7 +770,10 @@
           </w:tcPr>
           <w:p>
             <w:r>
-              <w:t>The dropdown menu does indeed appear when clicked</w:t>
+              <w:t>The link does indeed work and takes the user to t</w:t>
+            </w:r>
+            <w:r>
+              <w:t>he sitemap</w:t>
             </w:r>
           </w:p>
         </w:tc>
@@ -714,6 +798,7 @@
               <w:jc w:val="center"/>
             </w:pPr>
             <w:r>
+              <w:lastRenderedPageBreak/>
               <w:t>10</w:t>
             </w:r>
           </w:p>
@@ -724,7 +809,10 @@
           </w:tcPr>
           <w:p>
             <w:r>
-              <w:t>Does link in footer work</w:t>
+              <w:t>Do all links in the navigation bar work and take user to the correct pages when clicked</w:t>
+            </w:r>
+            <w:r>
+              <w:t>?</w:t>
             </w:r>
           </w:p>
         </w:tc>
@@ -734,10 +822,7 @@
           </w:tcPr>
           <w:p>
             <w:r>
-              <w:t>The link in the footer sho</w:t>
-            </w:r>
-            <w:r>
-              <w:t xml:space="preserve">uld take the user to this websites sitemap </w:t>
+              <w:t>The links in the navigation bar should take the user to the correct page</w:t>
             </w:r>
           </w:p>
         </w:tc>
@@ -747,10 +832,7 @@
           </w:tcPr>
           <w:p>
             <w:r>
-              <w:t>The link does indeed work and takes the user to t</w:t>
-            </w:r>
-            <w:r>
-              <w:t>he sitemap</w:t>
+              <w:t>The links do work perfectly and take the user to the correct page</w:t>
             </w:r>
           </w:p>
         </w:tc>
@@ -775,9 +857,11 @@
               <w:jc w:val="center"/>
             </w:pPr>
             <w:r>
-              <w:lastRenderedPageBreak/>
               <w:t>11</w:t>
             </w:r>
+            <w:r>
+              <w:t xml:space="preserve"> </w:t>
+            </w:r>
           </w:p>
         </w:tc>
         <w:tc>
@@ -786,7 +870,10 @@
           </w:tcPr>
           <w:p>
             <w:r>
-              <w:t>Do all links in the navigation bar work and take user to the correct pages when clicked</w:t>
+              <w:t>Do all buttons change colour appropriately when hovered</w:t>
+            </w:r>
+            <w:r>
+              <w:t>?</w:t>
             </w:r>
           </w:p>
         </w:tc>
@@ -796,7 +883,16 @@
           </w:tcPr>
           <w:p>
             <w:r>
-              <w:t>The links in the navigation bar should take the user to the correct page</w:t>
+              <w:t>The buttons should all change</w:t>
+            </w:r>
+            <w:r>
+              <w:t xml:space="preserve"> colour</w:t>
+            </w:r>
+            <w:r>
+              <w:t>s</w:t>
+            </w:r>
+            <w:r>
+              <w:t xml:space="preserve"> when hovered</w:t>
             </w:r>
           </w:p>
         </w:tc>
@@ -806,7 +902,7 @@
           </w:tcPr>
           <w:p>
             <w:r>
-              <w:t>The links do work perfectly and take the user to the correct page</w:t>
+              <w:t>The buttons do change colour when hovered</w:t>
             </w:r>
           </w:p>
         </w:tc>
@@ -831,7 +927,7 @@
               <w:jc w:val="center"/>
             </w:pPr>
             <w:r>
-              <w:t xml:space="preserve">12 </w:t>
+              <w:t>12</w:t>
             </w:r>
           </w:p>
         </w:tc>
@@ -841,7 +937,10 @@
           </w:tcPr>
           <w:p>
             <w:r>
-              <w:t>Do all buttons change colour appropriately when hovered</w:t>
+              <w:t>Do the text to speech butto</w:t>
+            </w:r>
+            <w:r>
+              <w:t>ns open the modal appropriately?</w:t>
             </w:r>
           </w:p>
         </w:tc>
@@ -851,16 +950,7 @@
           </w:tcPr>
           <w:p>
             <w:r>
-              <w:t>The buttons should all change</w:t>
-            </w:r>
-            <w:r>
-              <w:t xml:space="preserve"> colour</w:t>
-            </w:r>
-            <w:r>
-              <w:t>s</w:t>
-            </w:r>
-            <w:r>
-              <w:t xml:space="preserve"> when hovered</w:t>
+              <w:t>The modal should open when text to speech button is clicked</w:t>
             </w:r>
           </w:p>
         </w:tc>
@@ -870,7 +960,7 @@
           </w:tcPr>
           <w:p>
             <w:r>
-              <w:t>The buttons do change colour when hovered</w:t>
+              <w:t>The modal does indeed open when buttons are clicked</w:t>
             </w:r>
           </w:p>
         </w:tc>
@@ -880,7 +970,7 @@
           </w:tcPr>
           <w:p>
             <w:r>
-              <w:t>Pass</w:t>
+              <w:t xml:space="preserve">Pass </w:t>
             </w:r>
           </w:p>
         </w:tc>
@@ -905,7 +995,10 @@
           </w:tcPr>
           <w:p>
             <w:r>
-              <w:t xml:space="preserve">Do the text to speech buttons open the modal appropriately </w:t>
+              <w:t>Does mo</w:t>
+            </w:r>
+            <w:r>
+              <w:t>dal close when clicking on exit?</w:t>
             </w:r>
           </w:p>
         </w:tc>
@@ -915,7 +1008,7 @@
           </w:tcPr>
           <w:p>
             <w:r>
-              <w:t>The modal should open when text to speech button is clicked</w:t>
+              <w:t>The modal should close when exit is clicked</w:t>
             </w:r>
           </w:p>
         </w:tc>
@@ -925,7 +1018,7 @@
           </w:tcPr>
           <w:p>
             <w:r>
-              <w:t>The modal does indeed open when buttons are clicked</w:t>
+              <w:t>The modal does indeed close</w:t>
             </w:r>
           </w:p>
         </w:tc>
@@ -935,7 +1028,7 @@
           </w:tcPr>
           <w:p>
             <w:r>
-              <w:t xml:space="preserve">Pass </w:t>
+              <w:t>Pass</w:t>
             </w:r>
           </w:p>
         </w:tc>
@@ -960,7 +1053,10 @@
           </w:tcPr>
           <w:p>
             <w:r>
-              <w:t xml:space="preserve">Does modal close when clicking on exit </w:t>
+              <w:t>Does model close when clicking outside the modal window</w:t>
+            </w:r>
+            <w:r>
+              <w:t>?</w:t>
             </w:r>
           </w:p>
         </w:tc>
@@ -970,7 +1066,7 @@
           </w:tcPr>
           <w:p>
             <w:r>
-              <w:t>The modal should close when exit is clicked</w:t>
+              <w:t>The modal should close when clicking outside the modal window</w:t>
             </w:r>
           </w:p>
         </w:tc>
@@ -980,7 +1076,7 @@
           </w:tcPr>
           <w:p>
             <w:r>
-              <w:t>The modal does indeed close</w:t>
+              <w:t>The modal does close</w:t>
             </w:r>
           </w:p>
         </w:tc>
@@ -1015,7 +1111,22 @@
           </w:tcPr>
           <w:p>
             <w:r>
-              <w:t>Does model close when clicking outside the modal window</w:t>
+              <w:t xml:space="preserve">Does text to speech </w:t>
+            </w:r>
+            <w:r>
+              <w:t xml:space="preserve">play </w:t>
+            </w:r>
+            <w:r>
+              <w:t xml:space="preserve">when clicking on speech button in </w:t>
+            </w:r>
+            <w:r>
+              <w:t xml:space="preserve">the </w:t>
+            </w:r>
+            <w:r>
+              <w:t>modal</w:t>
+            </w:r>
+            <w:r>
+              <w:t>?</w:t>
             </w:r>
           </w:p>
         </w:tc>
@@ -1025,7 +1136,19 @@
           </w:tcPr>
           <w:p>
             <w:r>
-              <w:t>The modal should close when clicking outside the modal window</w:t>
+              <w:t xml:space="preserve">The text to speech should start </w:t>
+            </w:r>
+            <w:r>
+              <w:t xml:space="preserve">to play </w:t>
+            </w:r>
+            <w:r>
+              <w:t xml:space="preserve">when clicking </w:t>
+            </w:r>
+            <w:r>
+              <w:t xml:space="preserve">on the </w:t>
+            </w:r>
+            <w:r>
+              <w:t>speech button</w:t>
             </w:r>
           </w:p>
         </w:tc>
@@ -1035,7 +1158,19 @@
           </w:tcPr>
           <w:p>
             <w:r>
-              <w:t>The modal does close</w:t>
+              <w:t>The speech does start</w:t>
+            </w:r>
+            <w:r>
+              <w:t xml:space="preserve"> to play</w:t>
+            </w:r>
+            <w:r>
+              <w:t xml:space="preserve"> when clicking on the button in </w:t>
+            </w:r>
+            <w:r>
+              <w:t xml:space="preserve">the </w:t>
+            </w:r>
+            <w:r>
+              <w:t>modal</w:t>
             </w:r>
           </w:p>
         </w:tc>
@@ -1070,13 +1205,13 @@
           </w:tcPr>
           <w:p>
             <w:r>
-              <w:t xml:space="preserve">Does text to speech </w:t>
-            </w:r>
-            <w:r>
-              <w:t xml:space="preserve">play </w:t>
-            </w:r>
-            <w:r>
-              <w:t xml:space="preserve">when clicking on speech button in </w:t>
+              <w:t xml:space="preserve">Does text to speech stop </w:t>
+            </w:r>
+            <w:r>
+              <w:t xml:space="preserve">playing </w:t>
+            </w:r>
+            <w:r>
+              <w:t xml:space="preserve">when clicking on stop button in </w:t>
             </w:r>
             <w:r>
               <w:t xml:space="preserve">the </w:t>
@@ -1084,6 +1219,9 @@
             <w:r>
               <w:t>modal</w:t>
             </w:r>
+            <w:r>
+              <w:t>?</w:t>
+            </w:r>
           </w:p>
         </w:tc>
         <w:tc>
@@ -1092,19 +1230,13 @@
           </w:tcPr>
           <w:p>
             <w:r>
-              <w:t xml:space="preserve">The text to speech should start </w:t>
-            </w:r>
-            <w:r>
-              <w:t xml:space="preserve">to play </w:t>
-            </w:r>
-            <w:r>
-              <w:t xml:space="preserve">when clicking </w:t>
-            </w:r>
-            <w:r>
-              <w:t xml:space="preserve">on the </w:t>
-            </w:r>
-            <w:r>
-              <w:t>speech button</w:t>
+              <w:t>The text to speech should stop</w:t>
+            </w:r>
+            <w:r>
+              <w:t xml:space="preserve"> playing</w:t>
+            </w:r>
+            <w:r>
+              <w:t xml:space="preserve"> when clicking on stop button</w:t>
             </w:r>
           </w:p>
         </w:tc>
@@ -1114,19 +1246,10 @@
           </w:tcPr>
           <w:p>
             <w:r>
-              <w:t>The speech does start</w:t>
-            </w:r>
-            <w:r>
-              <w:t xml:space="preserve"> to play</w:t>
-            </w:r>
-            <w:r>
-              <w:t xml:space="preserve"> when clicking on the button in </w:t>
-            </w:r>
-            <w:r>
-              <w:t xml:space="preserve">the </w:t>
-            </w:r>
-            <w:r>
-              <w:t>modal</w:t>
+              <w:t>The text to speech does stop</w:t>
+            </w:r>
+            <w:r>
+              <w:t xml:space="preserve"> playing</w:t>
             </w:r>
           </w:p>
         </w:tc>
@@ -1167,13 +1290,10 @@
               <w:t xml:space="preserve">playing </w:t>
             </w:r>
             <w:r>
-              <w:t xml:space="preserve">when clicking on stop button in </w:t>
-            </w:r>
-            <w:r>
-              <w:t xml:space="preserve">the </w:t>
-            </w:r>
-            <w:r>
-              <w:t>modal</w:t>
+              <w:t>when clicking outside the modal window</w:t>
+            </w:r>
+            <w:r>
+              <w:t>?</w:t>
             </w:r>
           </w:p>
         </w:tc>
@@ -1183,13 +1303,13 @@
           </w:tcPr>
           <w:p>
             <w:r>
-              <w:t>The text to speech should stop</w:t>
-            </w:r>
-            <w:r>
-              <w:t xml:space="preserve"> playing</w:t>
-            </w:r>
-            <w:r>
-              <w:t xml:space="preserve"> when clicking on stop button</w:t>
+              <w:t xml:space="preserve">The text to speech should stop </w:t>
+            </w:r>
+            <w:r>
+              <w:t xml:space="preserve">playing </w:t>
+            </w:r>
+            <w:r>
+              <w:t>when clicking outside the modal window</w:t>
             </w:r>
           </w:p>
         </w:tc>
@@ -1237,13 +1357,13 @@
           </w:tcPr>
           <w:p>
             <w:r>
-              <w:t xml:space="preserve">Does text to speech stop </w:t>
-            </w:r>
-            <w:r>
-              <w:t xml:space="preserve">playing </w:t>
-            </w:r>
-            <w:r>
-              <w:t>when clicking outside the modal window</w:t>
+              <w:t xml:space="preserve">Does </w:t>
+            </w:r>
+            <w:r>
+              <w:t>timer in contact page work</w:t>
+            </w:r>
+            <w:r>
+              <w:t>?</w:t>
             </w:r>
           </w:p>
         </w:tc>
@@ -1253,13 +1373,10 @@
           </w:tcPr>
           <w:p>
             <w:r>
-              <w:t xml:space="preserve">The text to speech should stop </w:t>
-            </w:r>
-            <w:r>
-              <w:t xml:space="preserve">playing </w:t>
-            </w:r>
-            <w:r>
-              <w:t>when clicking outside the modal window</w:t>
+              <w:t xml:space="preserve">The </w:t>
+            </w:r>
+            <w:r>
+              <w:t>timer in contact page should be counting down</w:t>
             </w:r>
           </w:p>
         </w:tc>
@@ -1269,126 +1386,22 @@
           </w:tcPr>
           <w:p>
             <w:r>
-              <w:t>The text to speech does stop</w:t>
-            </w:r>
-            <w:r>
-              <w:t xml:space="preserve"> playing</w:t>
-            </w:r>
-          </w:p>
-        </w:tc>
-        <w:tc>
-          <w:tcPr>
-            <w:tcW w:w="1195" w:type="dxa"/>
-          </w:tcPr>
-          <w:p>
-            <w:r>
-              <w:t>Pass</w:t>
-            </w:r>
-          </w:p>
-        </w:tc>
-      </w:tr>
-      <w:tr>
-        <w:tc>
-          <w:tcPr>
-            <w:tcW w:w="593" w:type="dxa"/>
-          </w:tcPr>
-          <w:p>
-            <w:pPr>
-              <w:jc w:val="center"/>
-            </w:pPr>
-            <w:r>
-              <w:t>19</w:t>
-            </w:r>
-          </w:p>
-        </w:tc>
-        <w:tc>
-          <w:tcPr>
-            <w:tcW w:w="3678" w:type="dxa"/>
-          </w:tcPr>
-          <w:p>
-            <w:r>
-              <w:t>Does flexbox in courses page respond to screen size</w:t>
-            </w:r>
-          </w:p>
-        </w:tc>
-        <w:tc>
-          <w:tcPr>
-            <w:tcW w:w="3959" w:type="dxa"/>
-          </w:tcPr>
-          <w:p>
-            <w:r>
-              <w:t>The flexbox in courses page should be responsive and change layout depending on screen size</w:t>
-            </w:r>
-          </w:p>
-        </w:tc>
-        <w:tc>
-          <w:tcPr>
-            <w:tcW w:w="4523" w:type="dxa"/>
-          </w:tcPr>
-          <w:p>
-            <w:r>
-              <w:t>The flexbox does re</w:t>
-            </w:r>
-            <w:r>
-              <w:t>spond to screen size and changes</w:t>
-            </w:r>
-            <w:r>
-              <w:t xml:space="preserve"> layout appropriately </w:t>
-            </w:r>
-          </w:p>
-        </w:tc>
-        <w:tc>
-          <w:tcPr>
-            <w:tcW w:w="1195" w:type="dxa"/>
-          </w:tcPr>
-          <w:p>
-            <w:r>
-              <w:t>Pass</w:t>
-            </w:r>
-          </w:p>
-        </w:tc>
-      </w:tr>
-      <w:tr>
-        <w:tc>
-          <w:tcPr>
-            <w:tcW w:w="593" w:type="dxa"/>
-          </w:tcPr>
-          <w:p>
-            <w:pPr>
-              <w:jc w:val="center"/>
-            </w:pPr>
-            <w:r>
-              <w:t>20</w:t>
-            </w:r>
-          </w:p>
-        </w:tc>
-        <w:tc>
-          <w:tcPr>
-            <w:tcW w:w="3678" w:type="dxa"/>
-          </w:tcPr>
-          <w:p>
-            <w:r>
-              <w:t>Does countdown clock work</w:t>
-            </w:r>
-          </w:p>
-        </w:tc>
-        <w:tc>
-          <w:tcPr>
-            <w:tcW w:w="3959" w:type="dxa"/>
-          </w:tcPr>
-          <w:p>
-            <w:r>
-              <w:t>The countdown clock should be counting down to a set date</w:t>
-            </w:r>
-          </w:p>
-        </w:tc>
-        <w:tc>
-          <w:tcPr>
-            <w:tcW w:w="4523" w:type="dxa"/>
-          </w:tcPr>
-          <w:p>
-            <w:r>
-              <w:t>The countdown clock does work and is counting down appropriately</w:t>
+              <w:t xml:space="preserve">The </w:t>
+            </w:r>
+            <w:r>
+              <w:t xml:space="preserve">timer </w:t>
+            </w:r>
+            <w:r>
+              <w:t xml:space="preserve">does </w:t>
+            </w:r>
+            <w:r>
+              <w:t xml:space="preserve">certainly </w:t>
+            </w:r>
+            <w:r>
+              <w:t>work an</w:t>
+            </w:r>
+            <w:r>
+              <w:t>d is counting down as it should</w:t>
             </w:r>
           </w:p>
         </w:tc>
@@ -1416,7 +1429,7 @@
               <w:jc w:val="center"/>
             </w:pPr>
             <w:r>
-              <w:t>21</w:t>
+              <w:t>19</w:t>
             </w:r>
           </w:p>
         </w:tc>
@@ -1433,6 +1446,9 @@
             </w:r>
             <w:r>
               <w:t>display correctly</w:t>
+            </w:r>
+            <w:r>
+              <w:t>?</w:t>
             </w:r>
           </w:p>
         </w:tc>

</xml_diff>